<commit_message>
the latest version before spring festival
</commit_message>
<xml_diff>
--- a/AutoTunnelSource.docx
+++ b/AutoTunnelSource.docx
@@ -35,9 +35,9 @@
                 <w:noProof/>
               </w:rPr>
               <w:drawing>
-                <wp:inline distT="0" distB="0" distL="0" distR="0" wp14:anchorId="4EE74505" wp14:editId="749FF4AC">
-                  <wp:extent cx="2880000" cy="1800000"/>
-                  <wp:effectExtent l="0" t="0" r="0" b="0"/>
+                <wp:inline distT="0" distB="0" distL="0" distR="0" wp14:anchorId="536A6331" wp14:editId="630800CB">
+                  <wp:extent cx="2831299" cy="1799590"/>
+                  <wp:effectExtent l="0" t="0" r="7620" b="0"/>
                   <wp:docPr id="1" name="图片 1"/>
                   <wp:cNvGraphicFramePr>
                     <a:graphicFrameLocks xmlns:a="http://schemas.openxmlformats.org/drawingml/2006/main"/>
@@ -59,7 +59,7 @@
                               </a:ext>
                             </a:extLst>
                           </a:blip>
-                          <a:srcRect/>
+                          <a:srcRect l="1682"/>
                           <a:stretch>
                             <a:fillRect/>
                           </a:stretch>
@@ -67,7 +67,7 @@
                         <pic:spPr bwMode="auto">
                           <a:xfrm>
                             <a:off x="0" y="0"/>
-                            <a:ext cx="2880000" cy="1800000"/>
+                            <a:ext cx="2831299" cy="1799590"/>
                           </a:xfrm>
                           <a:prstGeom prst="rect">
                             <a:avLst/>
@@ -99,9 +99,9 @@
                 <w:noProof/>
               </w:rPr>
               <w:drawing>
-                <wp:inline distT="0" distB="0" distL="0" distR="0" wp14:anchorId="580AC58A" wp14:editId="70238DDB">
-                  <wp:extent cx="2880000" cy="1800000"/>
-                  <wp:effectExtent l="0" t="0" r="0" b="0"/>
+                <wp:inline distT="0" distB="0" distL="0" distR="0" wp14:anchorId="2612C5F8" wp14:editId="072A6397">
+                  <wp:extent cx="2831299" cy="1799590"/>
+                  <wp:effectExtent l="0" t="0" r="7620" b="0"/>
                   <wp:docPr id="2" name="图片 2"/>
                   <wp:cNvGraphicFramePr>
                     <a:graphicFrameLocks xmlns:a="http://schemas.openxmlformats.org/drawingml/2006/main"/>
@@ -123,7 +123,7 @@
                               </a:ext>
                             </a:extLst>
                           </a:blip>
-                          <a:srcRect/>
+                          <a:srcRect l="1682"/>
                           <a:stretch>
                             <a:fillRect/>
                           </a:stretch>
@@ -131,7 +131,7 @@
                         <pic:spPr bwMode="auto">
                           <a:xfrm>
                             <a:off x="0" y="0"/>
-                            <a:ext cx="2880000" cy="1800000"/>
+                            <a:ext cx="2831299" cy="1799590"/>
                           </a:xfrm>
                           <a:prstGeom prst="rect">
                             <a:avLst/>
@@ -267,9 +267,9 @@
                 <w:noProof/>
               </w:rPr>
               <w:drawing>
-                <wp:inline distT="0" distB="0" distL="0" distR="0" wp14:anchorId="4245DE8C" wp14:editId="6A2F047F">
-                  <wp:extent cx="2880000" cy="1800000"/>
-                  <wp:effectExtent l="0" t="0" r="0" b="0"/>
+                <wp:inline distT="0" distB="0" distL="0" distR="0" wp14:anchorId="093E8658" wp14:editId="2B714D69">
+                  <wp:extent cx="2831299" cy="1799590"/>
+                  <wp:effectExtent l="0" t="0" r="7620" b="0"/>
                   <wp:docPr id="3" name="图片 3"/>
                   <wp:cNvGraphicFramePr>
                     <a:graphicFrameLocks xmlns:a="http://schemas.openxmlformats.org/drawingml/2006/main"/>
@@ -291,7 +291,7 @@
                               </a:ext>
                             </a:extLst>
                           </a:blip>
-                          <a:srcRect/>
+                          <a:srcRect l="1682"/>
                           <a:stretch>
                             <a:fillRect/>
                           </a:stretch>
@@ -299,7 +299,7 @@
                         <pic:spPr bwMode="auto">
                           <a:xfrm>
                             <a:off x="0" y="0"/>
-                            <a:ext cx="2880000" cy="1800000"/>
+                            <a:ext cx="2831299" cy="1799590"/>
                           </a:xfrm>
                           <a:prstGeom prst="rect">
                             <a:avLst/>
@@ -331,9 +331,9 @@
                 <w:noProof/>
               </w:rPr>
               <w:drawing>
-                <wp:inline distT="0" distB="0" distL="0" distR="0" wp14:anchorId="18AAF95B" wp14:editId="1291D996">
-                  <wp:extent cx="2880000" cy="1800000"/>
-                  <wp:effectExtent l="0" t="0" r="0" b="0"/>
+                <wp:inline distT="0" distB="0" distL="0" distR="0" wp14:anchorId="48849F97" wp14:editId="347CFAB9">
+                  <wp:extent cx="2831299" cy="1799590"/>
+                  <wp:effectExtent l="0" t="0" r="7620" b="0"/>
                   <wp:docPr id="4" name="图片 4"/>
                   <wp:cNvGraphicFramePr>
                     <a:graphicFrameLocks xmlns:a="http://schemas.openxmlformats.org/drawingml/2006/main"/>
@@ -355,7 +355,7 @@
                               </a:ext>
                             </a:extLst>
                           </a:blip>
-                          <a:srcRect/>
+                          <a:srcRect l="1682"/>
                           <a:stretch>
                             <a:fillRect/>
                           </a:stretch>
@@ -363,7 +363,7 @@
                         <pic:spPr bwMode="auto">
                           <a:xfrm>
                             <a:off x="0" y="0"/>
-                            <a:ext cx="2880000" cy="1800000"/>
+                            <a:ext cx="2831299" cy="1799590"/>
                           </a:xfrm>
                           <a:prstGeom prst="rect">
                             <a:avLst/>
@@ -499,9 +499,9 @@
                 <w:noProof/>
               </w:rPr>
               <w:drawing>
-                <wp:inline distT="0" distB="0" distL="0" distR="0" wp14:anchorId="65F93408" wp14:editId="0A8B9706">
-                  <wp:extent cx="2880000" cy="1800000"/>
-                  <wp:effectExtent l="0" t="0" r="0" b="0"/>
+                <wp:inline distT="0" distB="0" distL="0" distR="0" wp14:anchorId="3D177FEE" wp14:editId="0FFB9FBA">
+                  <wp:extent cx="2831299" cy="1799590"/>
+                  <wp:effectExtent l="0" t="0" r="7620" b="0"/>
                   <wp:docPr id="5" name="图片 5"/>
                   <wp:cNvGraphicFramePr>
                     <a:graphicFrameLocks xmlns:a="http://schemas.openxmlformats.org/drawingml/2006/main"/>
@@ -523,7 +523,7 @@
                               </a:ext>
                             </a:extLst>
                           </a:blip>
-                          <a:srcRect/>
+                          <a:srcRect l="1682"/>
                           <a:stretch>
                             <a:fillRect/>
                           </a:stretch>
@@ -531,7 +531,7 @@
                         <pic:spPr bwMode="auto">
                           <a:xfrm>
                             <a:off x="0" y="0"/>
-                            <a:ext cx="2880000" cy="1800000"/>
+                            <a:ext cx="2831299" cy="1799590"/>
                           </a:xfrm>
                           <a:prstGeom prst="rect">
                             <a:avLst/>
@@ -563,9 +563,9 @@
                 <w:noProof/>
               </w:rPr>
               <w:drawing>
-                <wp:inline distT="0" distB="0" distL="0" distR="0" wp14:anchorId="2DE0CADD" wp14:editId="6BA3B650">
-                  <wp:extent cx="2880000" cy="1800000"/>
-                  <wp:effectExtent l="0" t="0" r="0" b="0"/>
+                <wp:inline distT="0" distB="0" distL="0" distR="0" wp14:anchorId="0413BED5" wp14:editId="5325BA7B">
+                  <wp:extent cx="2831299" cy="1799590"/>
+                  <wp:effectExtent l="0" t="0" r="7620" b="0"/>
                   <wp:docPr id="6" name="图片 6"/>
                   <wp:cNvGraphicFramePr>
                     <a:graphicFrameLocks xmlns:a="http://schemas.openxmlformats.org/drawingml/2006/main"/>
@@ -587,7 +587,7 @@
                               </a:ext>
                             </a:extLst>
                           </a:blip>
-                          <a:srcRect/>
+                          <a:srcRect l="1682"/>
                           <a:stretch>
                             <a:fillRect/>
                           </a:stretch>
@@ -595,7 +595,7 @@
                         <pic:spPr bwMode="auto">
                           <a:xfrm>
                             <a:off x="0" y="0"/>
-                            <a:ext cx="2880000" cy="1800000"/>
+                            <a:ext cx="2831299" cy="1799590"/>
                           </a:xfrm>
                           <a:prstGeom prst="rect">
                             <a:avLst/>
@@ -731,7 +731,7 @@
                 <w:noProof/>
               </w:rPr>
               <w:drawing>
-                <wp:inline distT="0" distB="0" distL="0" distR="0" wp14:anchorId="757A48A6" wp14:editId="4F6BD656">
+                <wp:inline distT="0" distB="0" distL="0" distR="0" wp14:anchorId="171B567D" wp14:editId="04F97826">
                   <wp:extent cx="2880000" cy="1800000"/>
                   <wp:effectExtent l="0" t="0" r="0" b="0"/>
                   <wp:docPr id="7" name="图片 7"/>
@@ -795,7 +795,7 @@
                 <w:noProof/>
               </w:rPr>
               <w:drawing>
-                <wp:inline distT="0" distB="0" distL="0" distR="0" wp14:anchorId="57240591" wp14:editId="0887DA8D">
+                <wp:inline distT="0" distB="0" distL="0" distR="0" wp14:anchorId="7C1FE256" wp14:editId="3F09561A">
                   <wp:extent cx="2880000" cy="1800000"/>
                   <wp:effectExtent l="0" t="0" r="0" b="0"/>
                   <wp:docPr id="8" name="图片 8"/>
@@ -963,7 +963,7 @@
                 <w:noProof/>
               </w:rPr>
               <w:drawing>
-                <wp:inline distT="0" distB="0" distL="0" distR="0" wp14:anchorId="3533FE6A" wp14:editId="2B552C3E">
+                <wp:inline distT="0" distB="0" distL="0" distR="0" wp14:anchorId="1A58B020" wp14:editId="09688420">
                   <wp:extent cx="2880000" cy="1800000"/>
                   <wp:effectExtent l="0" t="0" r="0" b="0"/>
                   <wp:docPr id="9" name="图片 9"/>
@@ -1027,7 +1027,7 @@
                 <w:noProof/>
               </w:rPr>
               <w:drawing>
-                <wp:inline distT="0" distB="0" distL="0" distR="0" wp14:anchorId="318861BD" wp14:editId="0D3B09AF">
+                <wp:inline distT="0" distB="0" distL="0" distR="0" wp14:anchorId="7D76CB44" wp14:editId="4C7E933B">
                   <wp:extent cx="2880000" cy="1800000"/>
                   <wp:effectExtent l="0" t="0" r="0" b="0"/>
                   <wp:docPr id="10" name="图片 10"/>
@@ -1195,7 +1195,7 @@
                 <w:noProof/>
               </w:rPr>
               <w:drawing>
-                <wp:inline distT="0" distB="0" distL="0" distR="0" wp14:anchorId="753F790A" wp14:editId="6BA3AE98">
+                <wp:inline distT="0" distB="0" distL="0" distR="0" wp14:anchorId="35DFDD48" wp14:editId="4F222ED1">
                   <wp:extent cx="2880000" cy="1800000"/>
                   <wp:effectExtent l="0" t="0" r="0" b="0"/>
                   <wp:docPr id="11" name="图片 11"/>
@@ -1259,7 +1259,7 @@
                 <w:noProof/>
               </w:rPr>
               <w:drawing>
-                <wp:inline distT="0" distB="0" distL="0" distR="0" wp14:anchorId="46987621" wp14:editId="05E903F4">
+                <wp:inline distT="0" distB="0" distL="0" distR="0" wp14:anchorId="20810E98" wp14:editId="0D8C53C5">
                   <wp:extent cx="2880000" cy="1800000"/>
                   <wp:effectExtent l="0" t="0" r="0" b="0"/>
                   <wp:docPr id="12" name="图片 12"/>
@@ -6200,7 +6200,7 @@
 </file>
 
 <file path=customXml/itemProps1.xml><?xml version="1.0" encoding="utf-8"?>
-<ds:datastoreItem xmlns:ds="http://schemas.openxmlformats.org/officeDocument/2006/customXml" ds:itemID="{0AF287D1-FC19-4AC2-934D-98E4A70ED09D}">
+<ds:datastoreItem xmlns:ds="http://schemas.openxmlformats.org/officeDocument/2006/customXml" ds:itemID="{39FD0247-E675-4D13-BC48-F59FEC137F05}">
   <ds:schemaRefs>
     <ds:schemaRef ds:uri="http://schemas.openxmlformats.org/officeDocument/2006/bibliography"/>
   </ds:schemaRefs>

</xml_diff>